<commit_message>
added additional verbage for slide cues
</commit_message>
<xml_diff>
--- a/Presentation_Slide_Cues/Tyler's Slide Cues.docx
+++ b/Presentation_Slide_Cues/Tyler's Slide Cues.docx
@@ -43,13 +43,7 @@
         <w:t xml:space="preserve">total </w:t>
       </w:r>
       <w:r>
-        <w:t xml:space="preserve">number of </w:t>
-      </w:r>
-      <w:r>
-        <w:t xml:space="preserve">COVID </w:t>
-      </w:r>
-      <w:r>
-        <w:t>cases in the individual county</w:t>
+        <w:t>number of COVID cases in the individual county</w:t>
       </w:r>
       <w:r>
         <w:t xml:space="preserve"> as of June 15</w:t>
@@ -115,7 +109,7 @@
         <w:t xml:space="preserve"> US</w:t>
       </w:r>
       <w:r>
-        <w:t>. So that begs the question: “Does geography alone play an important role in determining the spread of the virus?”</w:t>
+        <w:t xml:space="preserve">. </w:t>
       </w:r>
     </w:p>
     <w:p/>
@@ -127,6 +121,44 @@
         <w:t>NEXT SLIDE</w:t>
       </w:r>
       <w:r>
+        <w:t xml:space="preserve"> – ANOVA ANALYSIS</w:t>
+      </w:r>
+    </w:p>
+    <w:p/>
+    <w:p>
+      <w:r>
+        <w:t xml:space="preserve">However, even though we can visually determine roughly where the case hot-spots are located, it is of significant value to perform an </w:t>
+      </w:r>
+      <w:proofErr w:type="spellStart"/>
+      <w:r>
+        <w:t>Anova</w:t>
+      </w:r>
+      <w:proofErr w:type="spellEnd"/>
+      <w:r>
+        <w:t xml:space="preserve"> analysis to see if any of the regions (being Northeast, South, Midwest and West) have a statistically significant variance from the other regions.</w:t>
+      </w:r>
+    </w:p>
+    <w:p/>
+    <w:p>
+      <w:r>
+        <w:t>What we learned through this particular method of analyses, was that the p value approaches zero and therefore we can say with confidence that the proportion of cases varies regionally in the United States.</w:t>
+      </w:r>
+    </w:p>
+    <w:p/>
+    <w:p>
+      <w:r>
+        <w:t>So that begs the question: “Does geography alone play an important role in determining the spread of the virus?”</w:t>
+      </w:r>
+    </w:p>
+    <w:p/>
+    <w:p>
+      <w:r>
+        <w:rPr>
+          <w:highlight w:val="yellow"/>
+        </w:rPr>
+        <w:t>NEXT SLIDE</w:t>
+      </w:r>
+      <w:r>
         <w:t xml:space="preserve"> – LATITUDE SCATTER</w:t>
       </w:r>
     </w:p>
@@ -150,7 +182,11 @@
         <w:t>vs their latitude, we can see that it isn’t solely geography that is affecting COVID deaths.</w:t>
       </w:r>
     </w:p>
-    <w:p/>
+    <w:p>
+      <w:r>
+        <w:br w:type="column"/>
+      </w:r>
+    </w:p>
     <w:p>
       <w:r>
         <w:rPr>
@@ -188,11 +224,6 @@
     </w:p>
     <w:p>
       <w:r>
-        <w:br w:type="column"/>
-      </w:r>
-    </w:p>
-    <w:p>
-      <w:r>
         <w:rPr>
           <w:highlight w:val="yellow"/>
         </w:rPr>
@@ -217,45 +248,19 @@
         <w:t>But f</w:t>
       </w:r>
       <w:r>
-        <w:t xml:space="preserve">irst is a quick background on the HPSA Score. </w:t>
-      </w:r>
-      <w:r>
-        <w:t xml:space="preserve">An HPSA </w:t>
-      </w:r>
-      <w:r>
-        <w:t xml:space="preserve">(Health Professional Shortage </w:t>
-      </w:r>
-      <w:proofErr w:type="spellStart"/>
-      <w:r>
-        <w:t xml:space="preserve">Area) </w:t>
-      </w:r>
-      <w:proofErr w:type="spellEnd"/>
-      <w:r>
-        <w:t xml:space="preserve">score is given to each county (and a large number of clinics) in the United States and is a measure of each location’s need for clinicians. The score for primary care </w:t>
-      </w:r>
-      <w:r>
-        <w:t xml:space="preserve">(general medical care) </w:t>
-      </w:r>
-      <w:r>
-        <w:t>ranges from 1-25 with the higher number indicating that location has a higher need for medical staff.</w:t>
-      </w:r>
-    </w:p>
-    <w:p/>
-    <w:p>
-      <w:r>
-        <w:t>As one would expect, counties with a higher HPSA</w:t>
-      </w:r>
-      <w:r>
-        <w:t xml:space="preserve"> </w:t>
-      </w:r>
-      <w:r>
-        <w:t>score</w:t>
-      </w:r>
-      <w:r>
-        <w:t>, and therefore a greater need for medical professionals,</w:t>
-      </w:r>
-      <w:r>
-        <w:t xml:space="preserve"> tend to generally have higher total deaths per capita when compared to their more well-equipped counterparts.</w:t>
+        <w:t xml:space="preserve">irst is a quick background on the HPSA Score. An HPSA </w:t>
+      </w:r>
+      <w:r>
+        <w:t xml:space="preserve">(Health Professional Shortage Area) </w:t>
+      </w:r>
+      <w:r>
+        <w:t>score is given to each county (and a large number of clinics) in the United States and is a measure of each location’s need for clinicians. The score for primary care (general medical care) ranges from 1-25 with the higher number indicating that location has a higher need for medical staff.</w:t>
+      </w:r>
+    </w:p>
+    <w:p/>
+    <w:p>
+      <w:r>
+        <w:t>As one would expect, counties with a higher HPSA score, and therefore a greater need for medical professionals, tend to generally have higher total deaths per capita when compared to their more well-equipped counterparts.</w:t>
       </w:r>
     </w:p>
     <w:p/>
@@ -279,10 +284,7 @@
         <w:t xml:space="preserve">slightly </w:t>
       </w:r>
       <w:r>
-        <w:t>counterintuitive is that the HPSA score is not indicative of a higher mortality rate.</w:t>
-      </w:r>
-      <w:r>
-        <w:t xml:space="preserve"> Surprisingly, access to better healthcare does not improve survival odds.</w:t>
+        <w:t>counterintuitive is that the HPSA score is not indicative of a higher mortality rate. Surprisingly, access to better healthcare does not improve survival odds.</w:t>
       </w:r>
     </w:p>
     <w:p/>
@@ -530,6 +532,7 @@
     <w:lsdException w:name="HTML Sample" w:semiHidden="1" w:unhideWhenUsed="1"/>
     <w:lsdException w:name="HTML Typewriter" w:semiHidden="1" w:unhideWhenUsed="1"/>
     <w:lsdException w:name="HTML Variable" w:semiHidden="1" w:unhideWhenUsed="1"/>
+    <w:lsdException w:name="Normal Table" w:semiHidden="1" w:unhideWhenUsed="1"/>
     <w:lsdException w:name="annotation subject" w:semiHidden="1" w:unhideWhenUsed="1"/>
     <w:lsdException w:name="No List" w:semiHidden="1" w:unhideWhenUsed="1"/>
     <w:lsdException w:name="Outline List 1" w:semiHidden="1" w:unhideWhenUsed="1"/>
@@ -576,8 +579,10 @@
     <w:lsdException w:name="Table Subtle 2" w:semiHidden="1" w:unhideWhenUsed="1"/>
     <w:lsdException w:name="Table Web 1" w:semiHidden="1" w:unhideWhenUsed="1"/>
     <w:lsdException w:name="Table Web 2" w:semiHidden="1" w:unhideWhenUsed="1"/>
+    <w:lsdException w:name="Table Web 3" w:semiHidden="1" w:unhideWhenUsed="1"/>
     <w:lsdException w:name="Balloon Text" w:semiHidden="1" w:unhideWhenUsed="1"/>
     <w:lsdException w:name="Table Grid" w:uiPriority="39"/>
+    <w:lsdException w:name="Table Theme" w:semiHidden="1" w:unhideWhenUsed="1"/>
     <w:lsdException w:name="Placeholder Text" w:semiHidden="1"/>
     <w:lsdException w:name="No Spacing" w:uiPriority="1" w:qFormat="1"/>
     <w:lsdException w:name="Light Shading" w:uiPriority="60"/>

</xml_diff>